<commit_message>
Update to provide sample
</commit_message>
<xml_diff>
--- a/Accessibility Ideas.docx
+++ b/Accessibility Ideas.docx
@@ -13,13 +13,10 @@
       <w:proofErr w:type="spellEnd"/>
     </w:p>
     <w:p/>
-    <w:p>
-      <w:bookmarkStart w:id="0" w:name="_GoBack"/>
-      <w:bookmarkEnd w:id="0"/>
-    </w:p>
     <w:p/>
     <w:p/>
     <w:p/>
+    <w:p/>
     <w:p>
       <w:pPr>
         <w:pStyle w:val="Title"/>
@@ -97,10 +94,38 @@
     </w:p>
     <w:p>
       <w:r>
-        <w:t>&lt;p&gt;The Robot is in row one column 1 facing east. There is a wall north</w:t>
-      </w:r>
-      <w:r>
-        <w:t>, east and west&lt;/p&gt;</w:t>
+        <w:t xml:space="preserve">&lt;p&gt;The Robot is in row one column 1 facing east. There </w:t>
+      </w:r>
+      <w:r>
+        <w:t>are</w:t>
+      </w:r>
+      <w:r>
+        <w:t xml:space="preserve"> wall</w:t>
+      </w:r>
+      <w:r>
+        <w:t>s</w:t>
+      </w:r>
+      <w:r>
+        <w:t xml:space="preserve"> north</w:t>
+      </w:r>
+      <w:r>
+        <w:t xml:space="preserve">, east and </w:t>
+      </w:r>
+      <w:proofErr w:type="gramStart"/>
+      <w:r>
+        <w:t>west</w:t>
+      </w:r>
+      <w:r>
+        <w:t>.</w:t>
+      </w:r>
+      <w:bookmarkStart w:id="0" w:name="_GoBack"/>
+      <w:bookmarkEnd w:id="0"/>
+      <w:r>
+        <w:t>&lt;</w:t>
+      </w:r>
+      <w:proofErr w:type="gramEnd"/>
+      <w:r>
+        <w:t>/p&gt;</w:t>
       </w:r>
     </w:p>
     <w:p/>

</xml_diff>